<commit_message>
Verfied find and remove function works
</commit_message>
<xml_diff>
--- a/Files/Test Template.docx
+++ b/Files/Test Template.docx
@@ -4,17 +4,40 @@
   <w:body>
     <w:p>
       <w:r>
-        <w:t>This is the template file.</w:t>
+        <w:t xml:space="preserve">This </w:t>
+      </w:r>
+      <w:r>
+        <w:t>&lt;&lt;age&gt;&gt;&lt;&lt;age&gt;&gt;</w:t>
+      </w:r>
+      <w:r>
+        <w:t>is the template file.</w:t>
       </w:r>
     </w:p>
     <w:p/>
     <w:p>
       <w:r>
-        <w:t>I am name. My age is &lt;&lt;age&gt;&gt;</w:t>
+        <w:t xml:space="preserve">I am name. My age is </w:t>
       </w:r>
+      <w:r>
+        <w:t>&lt;&lt;age&gt;&gt;</w:t>
+      </w:r>
+    </w:p>
+    <w:p>
+      <w:r>
+        <w:t>&lt;&lt;age&gt;&gt;</w:t>
+      </w:r>
+    </w:p>
+    <w:p>
+      <w:r>
+        <w:t>&lt;&lt;age&gt;&gt;</w:t>
+      </w:r>
+    </w:p>
+    <w:p/>
+    <w:p>
       <w:bookmarkStart w:id="0" w:name="_GoBack"/>
       <w:bookmarkEnd w:id="0"/>
     </w:p>
+    <w:p/>
     <w:sectPr>
       <w:pgSz w:w="12240" w:h="15840"/>
       <w:pgMar w:top="1440" w:right="1440" w:bottom="1440" w:left="1440" w:header="720" w:footer="720" w:gutter="0"/>

</xml_diff>